<commit_message>
changes in bedida 1,5
</commit_message>
<xml_diff>
--- a/5772_SemesterA/Bedida/Bedida 1 Azriel Berger.docx
+++ b/5772_SemesterA/Bedida/Bedida 1 Azriel Berger.docx
@@ -110,7 +110,7 @@
           <v:shape id="_x0000_i1025" type="#_x0000_t75" style="width:54.15pt;height:15pt" o:ole="">
             <v:imagedata r:id="rId7" o:title=""/>
           </v:shape>
-          <o:OLEObject Type="Embed" ProgID="Equation.2" ShapeID="_x0000_i1025" DrawAspect="Content" ObjectID="_1385320673" r:id="rId8"/>
+          <o:OLEObject Type="Embed" ProgID="Equation.2" ShapeID="_x0000_i1025" DrawAspect="Content" ObjectID="_1390846469" r:id="rId8"/>
         </w:object>
       </w:r>
       <w:r>
@@ -150,7 +150,7 @@
           <v:shape id="_x0000_i1026" type="#_x0000_t75" style="width:62.8pt;height:15pt" o:ole="">
             <v:imagedata r:id="rId9" o:title=""/>
           </v:shape>
-          <o:OLEObject Type="Embed" ProgID="Equation.2" ShapeID="_x0000_i1026" DrawAspect="Content" ObjectID="_1385320674" r:id="rId10"/>
+          <o:OLEObject Type="Embed" ProgID="Equation.2" ShapeID="_x0000_i1026" DrawAspect="Content" ObjectID="_1390846470" r:id="rId10"/>
         </w:object>
       </w:r>
       <w:r>
@@ -182,7 +182,7 @@
           <v:shape id="_x0000_i1027" type="#_x0000_t75" style="width:70.85pt;height:15pt" o:ole="">
             <v:imagedata r:id="rId11" o:title=""/>
           </v:shape>
-          <o:OLEObject Type="Embed" ProgID="Equation.2" ShapeID="_x0000_i1027" DrawAspect="Content" ObjectID="_1385320675" r:id="rId12"/>
+          <o:OLEObject Type="Embed" ProgID="Equation.2" ShapeID="_x0000_i1027" DrawAspect="Content" ObjectID="_1390846471" r:id="rId12"/>
         </w:object>
       </w:r>
     </w:p>
@@ -216,7 +216,7 @@
           <v:shape id="_x0000_i1028" type="#_x0000_t75" style="width:57pt;height:15pt" o:ole="">
             <v:imagedata r:id="rId13" o:title=""/>
           </v:shape>
-          <o:OLEObject Type="Embed" ProgID="Equation.2" ShapeID="_x0000_i1028" DrawAspect="Content" ObjectID="_1385320676" r:id="rId14"/>
+          <o:OLEObject Type="Embed" ProgID="Equation.2" ShapeID="_x0000_i1028" DrawAspect="Content" ObjectID="_1390846472" r:id="rId14"/>
         </w:object>
       </w:r>
       <w:r>
@@ -240,7 +240,7 @@
           <v:shape id="_x0000_i1029" type="#_x0000_t75" style="width:57pt;height:15pt" o:ole="">
             <v:imagedata r:id="rId15" o:title=""/>
           </v:shape>
-          <o:OLEObject Type="Embed" ProgID="Equation.2" ShapeID="_x0000_i1029" DrawAspect="Content" ObjectID="_1385320677" r:id="rId16"/>
+          <o:OLEObject Type="Embed" ProgID="Equation.2" ShapeID="_x0000_i1029" DrawAspect="Content" ObjectID="_1390846473" r:id="rId16"/>
         </w:object>
       </w:r>
       <w:r>
@@ -284,7 +284,7 @@
           <v:shape id="_x0000_i1030" type="#_x0000_t75" style="width:39.75pt;height:15pt" o:ole="">
             <v:imagedata r:id="rId17" o:title=""/>
           </v:shape>
-          <o:OLEObject Type="Embed" ProgID="Equation.DSMT4" ShapeID="_x0000_i1030" DrawAspect="Content" ObjectID="_1385320678" r:id="rId18"/>
+          <o:OLEObject Type="Embed" ProgID="Equation.DSMT4" ShapeID="_x0000_i1030" DrawAspect="Content" ObjectID="_1390846474" r:id="rId18"/>
         </w:object>
       </w:r>
       <w:r>
@@ -387,7 +387,7 @@
           <v:shape id="_x0000_i1031" type="#_x0000_t75" style="width:123.25pt;height:15pt" o:ole="">
             <v:imagedata r:id="rId19" o:title=""/>
           </v:shape>
-          <o:OLEObject Type="Embed" ProgID="Equation.2" ShapeID="_x0000_i1031" DrawAspect="Content" ObjectID="_1385320679" r:id="rId20"/>
+          <o:OLEObject Type="Embed" ProgID="Equation.2" ShapeID="_x0000_i1031" DrawAspect="Content" ObjectID="_1390846475" r:id="rId20"/>
         </w:object>
       </w:r>
       <w:r>
@@ -441,7 +441,7 @@
           <v:shape id="_x0000_i1032" type="#_x0000_t75" style="width:70.25pt;height:15pt" o:ole="">
             <v:imagedata r:id="rId21" o:title=""/>
           </v:shape>
-          <o:OLEObject Type="Embed" ProgID="Equation.DSMT4" ShapeID="_x0000_i1032" DrawAspect="Content" ObjectID="_1385320680" r:id="rId22"/>
+          <o:OLEObject Type="Embed" ProgID="Equation.DSMT4" ShapeID="_x0000_i1032" DrawAspect="Content" ObjectID="_1390846476" r:id="rId22"/>
         </w:object>
       </w:r>
       <w:r>
@@ -464,7 +464,7 @@
           <v:shape id="_x0000_i1033" type="#_x0000_t75" style="width:50.1pt;height:15pt" o:ole="">
             <v:imagedata r:id="rId23" o:title=""/>
           </v:shape>
-          <o:OLEObject Type="Embed" ProgID="Equation.DSMT4" ShapeID="_x0000_i1033" DrawAspect="Content" ObjectID="_1385320681" r:id="rId24"/>
+          <o:OLEObject Type="Embed" ProgID="Equation.DSMT4" ShapeID="_x0000_i1033" DrawAspect="Content" ObjectID="_1390846477" r:id="rId24"/>
         </w:object>
       </w:r>
       <w:r>
@@ -1068,7 +1068,7 @@
           <v:shape id="_x0000_i1034" type="#_x0000_t75" style="width:152.05pt;height:17.3pt" o:ole="">
             <v:imagedata r:id="rId25" o:title=""/>
           </v:shape>
-          <o:OLEObject Type="Embed" ProgID="Equation.3" ShapeID="_x0000_i1034" DrawAspect="Content" ObjectID="_1385320682" r:id="rId26"/>
+          <o:OLEObject Type="Embed" ProgID="Equation.3" ShapeID="_x0000_i1034" DrawAspect="Content" ObjectID="_1390846478" r:id="rId26"/>
         </w:object>
       </w:r>
     </w:p>
@@ -1397,7 +1397,7 @@
           <v:shape id="_x0000_i1035" type="#_x0000_t75" style="width:153.2pt;height:17.3pt" o:ole="">
             <v:imagedata r:id="rId27" o:title=""/>
           </v:shape>
-          <o:OLEObject Type="Embed" ProgID="Equation.3" ShapeID="_x0000_i1035" DrawAspect="Content" ObjectID="_1385320683" r:id="rId28"/>
+          <o:OLEObject Type="Embed" ProgID="Equation.3" ShapeID="_x0000_i1035" DrawAspect="Content" ObjectID="_1390846479" r:id="rId28"/>
         </w:object>
       </w:r>
     </w:p>
@@ -1681,7 +1681,7 @@
           <v:shape id="_x0000_i1036" type="#_x0000_t75" style="width:34pt;height:13.8pt" o:ole="" fillcolor="window">
             <v:imagedata r:id="rId29" o:title=""/>
           </v:shape>
-          <o:OLEObject Type="Embed" ProgID="Equation.3" ShapeID="_x0000_i1036" DrawAspect="Content" ObjectID="_1385320684" r:id="rId30"/>
+          <o:OLEObject Type="Embed" ProgID="Equation.3" ShapeID="_x0000_i1036" DrawAspect="Content" ObjectID="_1390846480" r:id="rId30"/>
         </w:object>
       </w:r>
       <w:r>
@@ -1796,7 +1796,7 @@
           <v:shape id="_x0000_i1037" type="#_x0000_t75" style="width:156.1pt;height:17.3pt" o:ole="">
             <v:imagedata r:id="rId31" o:title=""/>
           </v:shape>
-          <o:OLEObject Type="Embed" ProgID="Equation.3" ShapeID="_x0000_i1037" DrawAspect="Content" ObjectID="_1385320685" r:id="rId32"/>
+          <o:OLEObject Type="Embed" ProgID="Equation.3" ShapeID="_x0000_i1037" DrawAspect="Content" ObjectID="_1390846481" r:id="rId32"/>
         </w:object>
       </w:r>
       <w:r>
@@ -2279,7 +2279,7 @@
           <v:shape id="_x0000_i1038" type="#_x0000_t75" style="width:154.95pt;height:16.15pt" o:ole="">
             <v:imagedata r:id="rId33" o:title=""/>
           </v:shape>
-          <o:OLEObject Type="Embed" ProgID="Equation.3" ShapeID="_x0000_i1038" DrawAspect="Content" ObjectID="_1385320686" r:id="rId34"/>
+          <o:OLEObject Type="Embed" ProgID="Equation.3" ShapeID="_x0000_i1038" DrawAspect="Content" ObjectID="_1390846482" r:id="rId34"/>
         </w:object>
       </w:r>
       <w:r>
@@ -3032,7 +3032,7 @@
           <v:shape id="_x0000_i1039" type="#_x0000_t75" style="width:34pt;height:13.8pt" o:ole="" fillcolor="window">
             <v:imagedata r:id="rId29" o:title=""/>
           </v:shape>
-          <o:OLEObject Type="Embed" ProgID="Equation.3" ShapeID="_x0000_i1039" DrawAspect="Content" ObjectID="_1385320687" r:id="rId35"/>
+          <o:OLEObject Type="Embed" ProgID="Equation.3" ShapeID="_x0000_i1039" DrawAspect="Content" ObjectID="_1390846483" r:id="rId35"/>
         </w:object>
       </w:r>
       <w:r>
@@ -3145,7 +3145,7 @@
           <v:shape id="_x0000_i1040" type="#_x0000_t75" style="width:51.85pt;height:15pt" o:ole="" fillcolor="window">
             <v:imagedata r:id="rId36" o:title=""/>
           </v:shape>
-          <o:OLEObject Type="Embed" ProgID="Equation.3" ShapeID="_x0000_i1040" DrawAspect="Content" ObjectID="_1385320688" r:id="rId37"/>
+          <o:OLEObject Type="Embed" ProgID="Equation.3" ShapeID="_x0000_i1040" DrawAspect="Content" ObjectID="_1390846484" r:id="rId37"/>
         </w:object>
       </w:r>
       <w:r>
@@ -3168,7 +3168,7 @@
           <v:shape id="_x0000_i1041" type="#_x0000_t75" style="width:103.1pt;height:17.3pt" o:ole="">
             <v:imagedata r:id="rId38" o:title=""/>
           </v:shape>
-          <o:OLEObject Type="Embed" ProgID="Equation.3" ShapeID="_x0000_i1041" DrawAspect="Content" ObjectID="_1385320689" r:id="rId39"/>
+          <o:OLEObject Type="Embed" ProgID="Equation.3" ShapeID="_x0000_i1041" DrawAspect="Content" ObjectID="_1390846485" r:id="rId39"/>
         </w:object>
       </w:r>
       <w:r>
@@ -3809,7 +3809,7 @@
           <v:shape id="_x0000_i1042" type="#_x0000_t75" style="width:55.85pt;height:13.8pt" o:ole="">
             <v:imagedata r:id="rId40" o:title=""/>
           </v:shape>
-          <o:OLEObject Type="Embed" ProgID="Equation.3" ShapeID="_x0000_i1042" DrawAspect="Content" ObjectID="_1385320690" r:id="rId41"/>
+          <o:OLEObject Type="Embed" ProgID="Equation.3" ShapeID="_x0000_i1042" DrawAspect="Content" ObjectID="_1390846486" r:id="rId41"/>
         </w:object>
       </w:r>
       <w:r>
@@ -3833,7 +3833,7 @@
           <v:shape id="_x0000_i1043" type="#_x0000_t75" style="width:96.75pt;height:16.15pt" o:ole="">
             <v:imagedata r:id="rId42" o:title=""/>
           </v:shape>
-          <o:OLEObject Type="Embed" ProgID="Equation.3" ShapeID="_x0000_i1043" DrawAspect="Content" ObjectID="_1385320691" r:id="rId43"/>
+          <o:OLEObject Type="Embed" ProgID="Equation.3" ShapeID="_x0000_i1043" DrawAspect="Content" ObjectID="_1390846487" r:id="rId43"/>
         </w:object>
       </w:r>
       <w:r>
@@ -4230,7 +4230,7 @@
           <v:shape id="_x0000_i1044" type="#_x0000_t75" style="width:34pt;height:13.8pt" o:ole="" fillcolor="window">
             <v:imagedata r:id="rId29" o:title=""/>
           </v:shape>
-          <o:OLEObject Type="Embed" ProgID="Equation.3" ShapeID="_x0000_i1044" DrawAspect="Content" ObjectID="_1385320692" r:id="rId44"/>
+          <o:OLEObject Type="Embed" ProgID="Equation.3" ShapeID="_x0000_i1044" DrawAspect="Content" ObjectID="_1390846488" r:id="rId44"/>
         </w:object>
       </w:r>
       <w:r>
@@ -4301,7 +4301,7 @@
           <v:shape id="_x0000_i1045" type="#_x0000_t75" style="width:58.2pt;height:15pt" o:ole="">
             <v:imagedata r:id="rId45" o:title=""/>
           </v:shape>
-          <o:OLEObject Type="Embed" ProgID="Equation.3" ShapeID="_x0000_i1045" DrawAspect="Content" ObjectID="_1385320693" r:id="rId46"/>
+          <o:OLEObject Type="Embed" ProgID="Equation.3" ShapeID="_x0000_i1045" DrawAspect="Content" ObjectID="_1390846489" r:id="rId46"/>
         </w:object>
       </w:r>
       <w:r>
@@ -4324,7 +4324,7 @@
           <v:shape id="_x0000_i1046" type="#_x0000_t75" style="width:76.05pt;height:13.8pt" o:ole="">
             <v:imagedata r:id="rId47" o:title=""/>
           </v:shape>
-          <o:OLEObject Type="Embed" ProgID="Equation.3" ShapeID="_x0000_i1046" DrawAspect="Content" ObjectID="_1385320694" r:id="rId48"/>
+          <o:OLEObject Type="Embed" ProgID="Equation.3" ShapeID="_x0000_i1046" DrawAspect="Content" ObjectID="_1390846490" r:id="rId48"/>
         </w:object>
       </w:r>
       <w:r>
@@ -4356,7 +4356,6 @@
     <w:p>
       <w:pPr>
         <w:rPr>
-          <w:rFonts w:hint="cs"/>
           <w:rtl/>
         </w:rPr>
       </w:pPr>
@@ -4452,7 +4451,6 @@
     <w:p>
       <w:pPr>
         <w:rPr>
-          <w:rFonts w:hint="cs"/>
           <w:rtl/>
         </w:rPr>
       </w:pPr>
@@ -4676,7 +4674,6 @@
     <w:p>
       <w:pPr>
         <w:rPr>
-          <w:rFonts w:hint="cs"/>
           <w:rtl/>
         </w:rPr>
       </w:pPr>
@@ -4920,7 +4917,6 @@
     <w:p>
       <w:pPr>
         <w:rPr>
-          <w:rFonts w:hint="cs"/>
           <w:rtl/>
         </w:rPr>
       </w:pPr>
@@ -4986,13 +4982,7 @@
             <w:rPr>
               <w:rFonts w:ascii="Cambria Math" w:hAnsi="Cambria Math"/>
             </w:rPr>
-            <m:t>A∪B=B∩C⇒</m:t>
-          </m:r>
-          <m:r>
-            <w:rPr>
-              <w:rFonts w:ascii="Cambria Math" w:hAnsi="Cambria Math"/>
-            </w:rPr>
-            <m:t>A∪B⊆B∩C⇒</m:t>
+            <m:t>A∪B=B∩C⇒A∪B⊆B∩C⇒</m:t>
           </m:r>
           <m:d>
             <m:dPr>
@@ -5040,7 +5030,6 @@
     <w:p>
       <w:pPr>
         <w:rPr>
-          <w:rFonts w:hint="cs"/>
           <w:rtl/>
         </w:rPr>
       </w:pPr>
@@ -5148,7 +5137,7 @@
           <v:shape id="_x0000_i1047" type="#_x0000_t75" style="width:24.2pt;height:16.15pt" o:ole="">
             <v:imagedata r:id="rId49" o:title=""/>
           </v:shape>
-          <o:OLEObject Type="Embed" ProgID="Equation.3" ShapeID="_x0000_i1047" DrawAspect="Content" ObjectID="_1385320695" r:id="rId50"/>
+          <o:OLEObject Type="Embed" ProgID="Equation.3" ShapeID="_x0000_i1047" DrawAspect="Content" ObjectID="_1390846491" r:id="rId50"/>
         </w:object>
       </w:r>
       <w:r>
@@ -5205,7 +5194,7 @@
           <v:shape id="_x0000_i1048" type="#_x0000_t75" style="width:85.25pt;height:17.3pt" o:ole="">
             <v:imagedata r:id="rId51" o:title=""/>
           </v:shape>
-          <o:OLEObject Type="Embed" ProgID="Equation.3" ShapeID="_x0000_i1048" DrawAspect="Content" ObjectID="_1385320696" r:id="rId52"/>
+          <o:OLEObject Type="Embed" ProgID="Equation.3" ShapeID="_x0000_i1048" DrawAspect="Content" ObjectID="_1390846492" r:id="rId52"/>
         </w:object>
       </w:r>
       <w:r>
@@ -5228,7 +5217,7 @@
           <v:shape id="_x0000_i1049" type="#_x0000_t75" style="width:32.85pt;height:13.8pt" o:ole="">
             <v:imagedata r:id="rId53" o:title=""/>
           </v:shape>
-          <o:OLEObject Type="Embed" ProgID="Equation.3" ShapeID="_x0000_i1049" DrawAspect="Content" ObjectID="_1385320697" r:id="rId54"/>
+          <o:OLEObject Type="Embed" ProgID="Equation.3" ShapeID="_x0000_i1049" DrawAspect="Content" ObjectID="_1390846493" r:id="rId54"/>
         </w:object>
       </w:r>
       <w:r>
@@ -5290,7 +5279,7 @@
           <v:shape id="_x0000_i1050" type="#_x0000_t75" style="width:47.8pt;height:16.15pt" o:ole="">
             <v:imagedata r:id="rId55" o:title=""/>
           </v:shape>
-          <o:OLEObject Type="Embed" ProgID="Equation.3" ShapeID="_x0000_i1050" DrawAspect="Content" ObjectID="_1385320698" r:id="rId56"/>
+          <o:OLEObject Type="Embed" ProgID="Equation.3" ShapeID="_x0000_i1050" DrawAspect="Content" ObjectID="_1390846494" r:id="rId56"/>
         </w:object>
       </w:r>
       <w:r>
@@ -5313,7 +5302,7 @@
           <v:shape id="_x0000_i1051" type="#_x0000_t75" style="width:77.75pt;height:16.15pt" o:ole="">
             <v:imagedata r:id="rId57" o:title=""/>
           </v:shape>
-          <o:OLEObject Type="Embed" ProgID="Equation.3" ShapeID="_x0000_i1051" DrawAspect="Content" ObjectID="_1385320699" r:id="rId58"/>
+          <o:OLEObject Type="Embed" ProgID="Equation.3" ShapeID="_x0000_i1051" DrawAspect="Content" ObjectID="_1390846495" r:id="rId58"/>
         </w:object>
       </w:r>
       <w:r>
@@ -5503,6 +5492,102 @@
               <w:rFonts w:ascii="Cambria Math" w:hAnsi="Cambria Math"/>
             </w:rPr>
             <m:t>=</m:t>
+          </m:r>
+          <m:d>
+            <m:dPr>
+              <m:ctrlPr>
+                <w:rPr>
+                  <w:rFonts w:ascii="Cambria Math" w:hAnsi="Cambria Math"/>
+                  <w:i/>
+                </w:rPr>
+              </m:ctrlPr>
+            </m:dPr>
+            <m:e>
+              <m:sSup>
+                <m:sSupPr>
+                  <m:ctrlPr>
+                    <w:rPr>
+                      <w:rFonts w:ascii="Cambria Math" w:hAnsi="Cambria Math"/>
+                      <w:i/>
+                    </w:rPr>
+                  </m:ctrlPr>
+                </m:sSupPr>
+                <m:e>
+                  <m:r>
+                    <w:rPr>
+                      <w:rFonts w:ascii="Cambria Math" w:hAnsi="Cambria Math"/>
+                    </w:rPr>
+                    <m:t>B</m:t>
+                  </m:r>
+                </m:e>
+                <m:sup>
+                  <m:r>
+                    <w:rPr>
+                      <w:rFonts w:ascii="Cambria Math" w:hAnsi="Cambria Math"/>
+                    </w:rPr>
+                    <m:t>c</m:t>
+                  </m:r>
+                </m:sup>
+              </m:sSup>
+              <m:r>
+                <w:rPr>
+                  <w:rFonts w:ascii="Cambria Math" w:hAnsi="Cambria Math"/>
+                </w:rPr>
+                <m:t>∩</m:t>
+              </m:r>
+              <m:sSup>
+                <m:sSupPr>
+                  <m:ctrlPr>
+                    <w:rPr>
+                      <w:rFonts w:ascii="Cambria Math" w:hAnsi="Cambria Math"/>
+                      <w:i/>
+                    </w:rPr>
+                  </m:ctrlPr>
+                </m:sSupPr>
+                <m:e>
+                  <m:sSup>
+                    <m:sSupPr>
+                      <m:ctrlPr>
+                        <w:rPr>
+                          <w:rFonts w:ascii="Cambria Math" w:hAnsi="Cambria Math"/>
+                          <w:i/>
+                        </w:rPr>
+                      </m:ctrlPr>
+                    </m:sSupPr>
+                    <m:e>
+                      <m:r>
+                        <w:rPr>
+                          <w:rFonts w:ascii="Cambria Math" w:hAnsi="Cambria Math"/>
+                        </w:rPr>
+                        <m:t>A</m:t>
+                      </m:r>
+                    </m:e>
+                    <m:sup>
+                      <m:r>
+                        <w:rPr>
+                          <w:rFonts w:ascii="Cambria Math" w:hAnsi="Cambria Math"/>
+                        </w:rPr>
+                        <m:t>c</m:t>
+                      </m:r>
+                    </m:sup>
+                  </m:sSup>
+                </m:e>
+                <m:sup>
+                  <m:r>
+                    <w:rPr>
+                      <w:rFonts w:ascii="Cambria Math" w:hAnsi="Cambria Math"/>
+                    </w:rPr>
+                    <m:t>c</m:t>
+                  </m:r>
+                </m:sup>
+              </m:sSup>
+            </m:e>
+          </m:d>
+          <m:r>
+            <w:rPr>
+              <w:rFonts w:ascii="Cambria Math" w:hAnsi="Cambria Math"/>
+            </w:rPr>
+            <m:t>∪</m:t>
           </m:r>
           <m:d>
             <m:dPr>
@@ -5598,6 +5683,102 @@
             <w:rPr>
               <w:rFonts w:ascii="Cambria Math" w:hAnsi="Cambria Math"/>
             </w:rPr>
+            <m:t>=</m:t>
+          </m:r>
+          <m:d>
+            <m:dPr>
+              <m:ctrlPr>
+                <w:rPr>
+                  <w:rFonts w:ascii="Cambria Math" w:hAnsi="Cambria Math"/>
+                  <w:i/>
+                </w:rPr>
+              </m:ctrlPr>
+            </m:dPr>
+            <m:e>
+              <m:sSup>
+                <m:sSupPr>
+                  <m:ctrlPr>
+                    <w:rPr>
+                      <w:rFonts w:ascii="Cambria Math" w:hAnsi="Cambria Math"/>
+                      <w:i/>
+                    </w:rPr>
+                  </m:ctrlPr>
+                </m:sSupPr>
+                <m:e>
+                  <m:r>
+                    <w:rPr>
+                      <w:rFonts w:ascii="Cambria Math" w:hAnsi="Cambria Math"/>
+                    </w:rPr>
+                    <m:t>A</m:t>
+                  </m:r>
+                </m:e>
+                <m:sup>
+                  <m:r>
+                    <w:rPr>
+                      <w:rFonts w:ascii="Cambria Math" w:hAnsi="Cambria Math"/>
+                    </w:rPr>
+                    <m:t>c</m:t>
+                  </m:r>
+                </m:sup>
+              </m:sSup>
+              <m:r>
+                <w:rPr>
+                  <w:rFonts w:ascii="Cambria Math" w:hAnsi="Cambria Math"/>
+                </w:rPr>
+                <m:t>∩</m:t>
+              </m:r>
+              <m:sSup>
+                <m:sSupPr>
+                  <m:ctrlPr>
+                    <w:rPr>
+                      <w:rFonts w:ascii="Cambria Math" w:hAnsi="Cambria Math"/>
+                      <w:i/>
+                    </w:rPr>
+                  </m:ctrlPr>
+                </m:sSupPr>
+                <m:e>
+                  <m:sSup>
+                    <m:sSupPr>
+                      <m:ctrlPr>
+                        <w:rPr>
+                          <w:rFonts w:ascii="Cambria Math" w:hAnsi="Cambria Math"/>
+                          <w:i/>
+                        </w:rPr>
+                      </m:ctrlPr>
+                    </m:sSupPr>
+                    <m:e>
+                      <m:r>
+                        <w:rPr>
+                          <w:rFonts w:ascii="Cambria Math" w:hAnsi="Cambria Math"/>
+                        </w:rPr>
+                        <m:t>B</m:t>
+                      </m:r>
+                    </m:e>
+                    <m:sup>
+                      <m:r>
+                        <w:rPr>
+                          <w:rFonts w:ascii="Cambria Math" w:hAnsi="Cambria Math"/>
+                        </w:rPr>
+                        <m:t>c</m:t>
+                      </m:r>
+                    </m:sup>
+                  </m:sSup>
+                </m:e>
+                <m:sup>
+                  <m:r>
+                    <w:rPr>
+                      <w:rFonts w:ascii="Cambria Math" w:hAnsi="Cambria Math"/>
+                    </w:rPr>
+                    <m:t>c</m:t>
+                  </m:r>
+                </m:sup>
+              </m:sSup>
+            </m:e>
+          </m:d>
+          <m:r>
+            <w:rPr>
+              <w:rFonts w:ascii="Cambria Math" w:hAnsi="Cambria Math"/>
+            </w:rPr>
             <m:t>∪</m:t>
           </m:r>
           <m:d>
@@ -5981,7 +6162,7 @@
           <v:shape id="_x0000_i1052" type="#_x0000_t75" style="width:131.9pt;height:17.3pt" o:ole="">
             <v:imagedata r:id="rId59" o:title=""/>
           </v:shape>
-          <o:OLEObject Type="Embed" ProgID="Equation.3" ShapeID="_x0000_i1052" DrawAspect="Content" ObjectID="_1385320700" r:id="rId60"/>
+          <o:OLEObject Type="Embed" ProgID="Equation.3" ShapeID="_x0000_i1052" DrawAspect="Content" ObjectID="_1390846496" r:id="rId60"/>
         </w:object>
       </w:r>
       <w:r>
@@ -6040,7 +6221,7 @@
           <v:shape id="_x0000_i1053" type="#_x0000_t75" style="width:54.7pt;height:13.8pt" o:ole="">
             <v:imagedata r:id="rId61" o:title=""/>
           </v:shape>
-          <o:OLEObject Type="Embed" ProgID="Equation.3" ShapeID="_x0000_i1053" DrawAspect="Content" ObjectID="_1385320701" r:id="rId62"/>
+          <o:OLEObject Type="Embed" ProgID="Equation.3" ShapeID="_x0000_i1053" DrawAspect="Content" ObjectID="_1390846497" r:id="rId62"/>
         </w:object>
       </w:r>
       <w:r>
@@ -8522,7 +8703,7 @@
           <v:shape id="_x0000_i1054" type="#_x0000_t75" style="width:159pt;height:17.3pt" o:ole="">
             <v:imagedata r:id="rId63" o:title=""/>
           </v:shape>
-          <o:OLEObject Type="Embed" ProgID="Equation.3" ShapeID="_x0000_i1054" DrawAspect="Content" ObjectID="_1385320702" r:id="rId64"/>
+          <o:OLEObject Type="Embed" ProgID="Equation.3" ShapeID="_x0000_i1054" DrawAspect="Content" ObjectID="_1390846498" r:id="rId64"/>
         </w:object>
       </w:r>
       <w:r>
@@ -9722,7 +9903,7 @@
           <v:shape id="_x0000_i1055" type="#_x0000_t75" style="width:15pt;height:17.85pt" o:ole="">
             <v:imagedata r:id="rId65" o:title=""/>
           </v:shape>
-          <o:OLEObject Type="Embed" ProgID="Equation.3" ShapeID="_x0000_i1055" DrawAspect="Content" ObjectID="_1385320703" r:id="rId66"/>
+          <o:OLEObject Type="Embed" ProgID="Equation.3" ShapeID="_x0000_i1055" DrawAspect="Content" ObjectID="_1390846499" r:id="rId66"/>
         </w:object>
       </w:r>
       <w:r>
@@ -9745,7 +9926,7 @@
           <v:shape id="_x0000_i1056" type="#_x0000_t75" style="width:66.25pt;height:16.15pt" o:ole="">
             <v:imagedata r:id="rId67" o:title=""/>
           </v:shape>
-          <o:OLEObject Type="Embed" ProgID="Equation.3" ShapeID="_x0000_i1056" DrawAspect="Content" ObjectID="_1385320704" r:id="rId68"/>
+          <o:OLEObject Type="Embed" ProgID="Equation.3" ShapeID="_x0000_i1056" DrawAspect="Content" ObjectID="_1390846500" r:id="rId68"/>
         </w:object>
       </w:r>
       <w:r>
@@ -9768,7 +9949,7 @@
           <v:shape id="_x0000_i1057" type="#_x0000_t75" style="width:116.95pt;height:17.85pt" o:ole="">
             <v:imagedata r:id="rId69" o:title=""/>
           </v:shape>
-          <o:OLEObject Type="Embed" ProgID="Equation.3" ShapeID="_x0000_i1057" DrawAspect="Content" ObjectID="_1385320705" r:id="rId70"/>
+          <o:OLEObject Type="Embed" ProgID="Equation.3" ShapeID="_x0000_i1057" DrawAspect="Content" ObjectID="_1390846501" r:id="rId70"/>
         </w:object>
       </w:r>
       <w:r>
@@ -10081,7 +10262,6 @@
     <w:p>
       <w:pPr>
         <w:rPr>
-          <w:rFonts w:hint="cs"/>
           <w:rtl/>
         </w:rPr>
       </w:pPr>
@@ -10242,7 +10422,6 @@
     <w:p>
       <w:pPr>
         <w:rPr>
-          <w:rFonts w:hint="cs"/>
           <w:rtl/>
         </w:rPr>
       </w:pPr>
@@ -10452,7 +10631,6 @@
     <w:p>
       <w:pPr>
         <w:rPr>
-          <w:rFonts w:hint="cs"/>
           <w:rtl/>
         </w:rPr>
       </w:pPr>
@@ -10816,7 +10994,6 @@
     <w:p>
       <w:pPr>
         <w:rPr>
-          <w:rFonts w:hint="cs"/>
           <w:rtl/>
         </w:rPr>
       </w:pPr>
@@ -11180,7 +11357,6 @@
     <w:p>
       <w:pPr>
         <w:rPr>
-          <w:rFonts w:hint="cs"/>
           <w:rtl/>
         </w:rPr>
       </w:pPr>
@@ -11726,7 +11902,6 @@
       <w:pPr>
         <w:jc w:val="center"/>
         <w:rPr>
-          <w:rFonts w:hint="cs"/>
           <w:rtl/>
         </w:rPr>
       </w:pPr>
@@ -11803,7 +11978,7 @@
           <v:shape id="_x0000_i1058" type="#_x0000_t75" style="width:76.05pt;height:13.8pt" o:ole="">
             <v:imagedata r:id="rId71" o:title=""/>
           </v:shape>
-          <o:OLEObject Type="Embed" ProgID="Equation.3" ShapeID="_x0000_i1058" DrawAspect="Content" ObjectID="_1385320706" r:id="rId72"/>
+          <o:OLEObject Type="Embed" ProgID="Equation.3" ShapeID="_x0000_i1058" DrawAspect="Content" ObjectID="_1390846502" r:id="rId72"/>
         </w:object>
       </w:r>
       <w:r>
@@ -11826,7 +12001,7 @@
           <v:shape id="_x0000_i1059" type="#_x0000_t75" style="width:32.85pt;height:13.8pt" o:ole="">
             <v:imagedata r:id="rId73" o:title=""/>
           </v:shape>
-          <o:OLEObject Type="Embed" ProgID="Equation.3" ShapeID="_x0000_i1059" DrawAspect="Content" ObjectID="_1385320707" r:id="rId74"/>
+          <o:OLEObject Type="Embed" ProgID="Equation.3" ShapeID="_x0000_i1059" DrawAspect="Content" ObjectID="_1390846503" r:id="rId74"/>
         </w:object>
       </w:r>
       <w:r>
@@ -11982,7 +12157,7 @@
           <v:shape id="_x0000_i1060" type="#_x0000_t75" style="width:76.05pt;height:13.8pt" o:ole="">
             <v:imagedata r:id="rId75" o:title=""/>
           </v:shape>
-          <o:OLEObject Type="Embed" ProgID="Equation.3" ShapeID="_x0000_i1060" DrawAspect="Content" ObjectID="_1385320708" r:id="rId76"/>
+          <o:OLEObject Type="Embed" ProgID="Equation.3" ShapeID="_x0000_i1060" DrawAspect="Content" ObjectID="_1390846504" r:id="rId76"/>
         </w:object>
       </w:r>
       <w:r>
@@ -12005,7 +12180,7 @@
           <v:shape id="_x0000_i1061" type="#_x0000_t75" style="width:76.05pt;height:13.8pt" o:ole="">
             <v:imagedata r:id="rId77" o:title=""/>
           </v:shape>
-          <o:OLEObject Type="Embed" ProgID="Equation.3" ShapeID="_x0000_i1061" DrawAspect="Content" ObjectID="_1385320709" r:id="rId78"/>
+          <o:OLEObject Type="Embed" ProgID="Equation.3" ShapeID="_x0000_i1061" DrawAspect="Content" ObjectID="_1390846505" r:id="rId78"/>
         </w:object>
       </w:r>
       <w:r>
@@ -12028,7 +12203,7 @@
           <v:shape id="_x0000_i1062" type="#_x0000_t75" style="width:32.85pt;height:13.8pt" o:ole="">
             <v:imagedata r:id="rId79" o:title=""/>
           </v:shape>
-          <o:OLEObject Type="Embed" ProgID="Equation.3" ShapeID="_x0000_i1062" DrawAspect="Content" ObjectID="_1385320710" r:id="rId80"/>
+          <o:OLEObject Type="Embed" ProgID="Equation.3" ShapeID="_x0000_i1062" DrawAspect="Content" ObjectID="_1390846506" r:id="rId80"/>
         </w:object>
       </w:r>
       <w:r>
@@ -12241,7 +12416,7 @@
           <v:shape id="_x0000_i1063" type="#_x0000_t75" style="width:34pt;height:13.8pt" o:ole="" fillcolor="window">
             <v:imagedata r:id="rId29" o:title=""/>
           </v:shape>
-          <o:OLEObject Type="Embed" ProgID="Equation.3" ShapeID="_x0000_i1063" DrawAspect="Content" ObjectID="_1385320711" r:id="rId81"/>
+          <o:OLEObject Type="Embed" ProgID="Equation.3" ShapeID="_x0000_i1063" DrawAspect="Content" ObjectID="_1390846507" r:id="rId81"/>
         </w:object>
       </w:r>
       <w:r>
@@ -12319,7 +12494,7 @@
           <v:shape id="_x0000_i1064" type="#_x0000_t75" style="width:154.95pt;height:17.3pt" o:ole="">
             <v:imagedata r:id="rId82" o:title=""/>
           </v:shape>
-          <o:OLEObject Type="Embed" ProgID="Equation.3" ShapeID="_x0000_i1064" DrawAspect="Content" ObjectID="_1385320712" r:id="rId83"/>
+          <o:OLEObject Type="Embed" ProgID="Equation.3" ShapeID="_x0000_i1064" DrawAspect="Content" ObjectID="_1390846508" r:id="rId83"/>
         </w:object>
       </w:r>
       <w:r>
@@ -12597,7 +12772,7 @@
           <v:shape id="_x0000_i1065" type="#_x0000_t75" style="width:28.8pt;height:13.8pt" o:ole="">
             <v:imagedata r:id="rId84" o:title=""/>
           </v:shape>
-          <o:OLEObject Type="Embed" ProgID="Equation.3" ShapeID="_x0000_i1065" DrawAspect="Content" ObjectID="_1385320713" r:id="rId85"/>
+          <o:OLEObject Type="Embed" ProgID="Equation.3" ShapeID="_x0000_i1065" DrawAspect="Content" ObjectID="_1390846509" r:id="rId85"/>
         </w:object>
       </w:r>
       <w:r>
@@ -12621,7 +12796,7 @@
           <v:shape id="_x0000_i1066" type="#_x0000_t75" style="width:123.85pt;height:17.85pt" o:ole="">
             <v:imagedata r:id="rId86" o:title=""/>
           </v:shape>
-          <o:OLEObject Type="Embed" ProgID="Equation.3" ShapeID="_x0000_i1066" DrawAspect="Content" ObjectID="_1385320714" r:id="rId87"/>
+          <o:OLEObject Type="Embed" ProgID="Equation.3" ShapeID="_x0000_i1066" DrawAspect="Content" ObjectID="_1390846510" r:id="rId87"/>
         </w:object>
       </w:r>
       <w:bookmarkEnd w:id="0"/>
@@ -12654,7 +12829,7 @@
           <v:shape id="_x0000_i1067" type="#_x0000_t75" style="width:28.2pt;height:34pt" o:ole="">
             <v:imagedata r:id="rId88" o:title=""/>
           </v:shape>
-          <o:OLEObject Type="Embed" ProgID="Equation.3" ShapeID="_x0000_i1067" DrawAspect="Content" ObjectID="_1385320715" r:id="rId89"/>
+          <o:OLEObject Type="Embed" ProgID="Equation.3" ShapeID="_x0000_i1067" DrawAspect="Content" ObjectID="_1390846511" r:id="rId89"/>
         </w:object>
       </w:r>
       <w:r>
@@ -12678,7 +12853,7 @@
           <v:shape id="_x0000_i1068" type="#_x0000_t75" style="width:28.2pt;height:35.15pt" o:ole="">
             <v:imagedata r:id="rId90" o:title=""/>
           </v:shape>
-          <o:OLEObject Type="Embed" ProgID="Equation.3" ShapeID="_x0000_i1068" DrawAspect="Content" ObjectID="_1385320716" r:id="rId91"/>
+          <o:OLEObject Type="Embed" ProgID="Equation.3" ShapeID="_x0000_i1068" DrawAspect="Content" ObjectID="_1390846512" r:id="rId91"/>
         </w:object>
       </w:r>
       <w:bookmarkEnd w:id="2"/>
@@ -12702,7 +12877,7 @@
           <v:shape id="_x0000_i1069" type="#_x0000_t75" style="width:28.2pt;height:28.2pt" o:ole="">
             <v:imagedata r:id="rId92" o:title=""/>
           </v:shape>
-          <o:OLEObject Type="Embed" ProgID="Equation.3" ShapeID="_x0000_i1069" DrawAspect="Content" ObjectID="_1385320717" r:id="rId93"/>
+          <o:OLEObject Type="Embed" ProgID="Equation.3" ShapeID="_x0000_i1069" DrawAspect="Content" ObjectID="_1390846513" r:id="rId93"/>
         </w:object>
       </w:r>
       <w:r>
@@ -12742,7 +12917,7 @@
           <v:shape id="_x0000_i1070" type="#_x0000_t75" style="width:12.1pt;height:13.25pt" o:ole="">
             <v:imagedata r:id="rId94" o:title=""/>
           </v:shape>
-          <o:OLEObject Type="Embed" ProgID="Equation.3" ShapeID="_x0000_i1070" DrawAspect="Content" ObjectID="_1385320718" r:id="rId95"/>
+          <o:OLEObject Type="Embed" ProgID="Equation.3" ShapeID="_x0000_i1070" DrawAspect="Content" ObjectID="_1390846514" r:id="rId95"/>
         </w:object>
       </w:r>
       <w:r>
@@ -14367,7 +14542,6 @@
     <w:p>
       <w:pPr>
         <w:rPr>
-          <w:rFonts w:hint="cs"/>
           <w:rtl/>
         </w:rPr>
       </w:pPr>
@@ -14600,7 +14774,6 @@
     <w:p>
       <w:pPr>
         <w:rPr>
-          <w:rFonts w:hint="cs"/>
           <w:rtl/>
         </w:rPr>
       </w:pPr>
@@ -15159,7 +15332,6 @@
     <w:p>
       <w:pPr>
         <w:rPr>
-          <w:rFonts w:hint="cs"/>
           <w:rtl/>
         </w:rPr>
       </w:pPr>

</xml_diff>